<commit_message>
add Cloud.Node user manual
</commit_message>
<xml_diff>
--- a/Cloud使用说明.docx
+++ b/Cloud使用说明.docx
@@ -279,9 +279,6 @@
     <w:p>
       <w:pPr>
         <w:pStyle w:val="22"/>
-        <w:rPr>
-          <w:rFonts w:hint="eastAsia"/>
-        </w:rPr>
       </w:pPr>
       <w:r>
         <w:t>通过网线连接</w:t>
@@ -326,9 +323,6 @@
     <w:p>
       <w:pPr>
         <w:pStyle w:val="20"/>
-        <w:rPr>
-          <w:rFonts w:hint="eastAsia"/>
-        </w:rPr>
       </w:pPr>
       <w:r>
         <w:t>传感器设置</w:t>
@@ -337,9 +331,6 @@
     <w:p>
       <w:pPr>
         <w:pStyle w:val="22"/>
-        <w:rPr>
-          <w:rFonts w:hint="eastAsia"/>
-        </w:rPr>
       </w:pPr>
       <w:r>
         <w:t>点击</w:t>
@@ -572,55 +563,39 @@
         <w:spacing w:before="62" w:beforeAutospacing="0" w:after="62" w:afterAutospacing="0"/>
         <w:ind w:left="369" w:hangingChars="175" w:hanging="369"/>
         <w:rPr>
+          <w:rFonts w:ascii="Calibri" w:hAnsi="Calibri" w:cs="Calibri"/>
+          <w:b/>
+          <w:szCs w:val="21"/>
+        </w:rPr>
+      </w:pPr>
+      <w:r>
+        <w:rPr>
           <w:rFonts w:ascii="Calibri" w:hAnsi="Calibri" w:cs="Calibri" w:hint="eastAsia"/>
           <w:b/>
           <w:szCs w:val="21"/>
         </w:rPr>
-      </w:pPr>
+        <w:t>Debug</w:t>
+      </w:r>
       <w:r>
         <w:rPr>
           <w:rFonts w:ascii="Calibri" w:hAnsi="Calibri" w:cs="Calibri" w:hint="eastAsia"/>
-          <w:b/>
-          <w:szCs w:val="21"/>
-        </w:rPr>
-        <w:t>Debug</w:t>
+          <w:szCs w:val="21"/>
+        </w:rPr>
+        <w:t>:</w:t>
       </w:r>
       <w:r>
         <w:rPr>
           <w:rFonts w:ascii="Calibri" w:hAnsi="Calibri" w:cs="Calibri" w:hint="eastAsia"/>
           <w:szCs w:val="21"/>
         </w:rPr>
-        <w:t>:</w:t>
+        <w:tab/>
       </w:r>
       <w:r>
         <w:rPr>
           <w:rFonts w:ascii="Calibri" w:hAnsi="Calibri" w:cs="Calibri" w:hint="eastAsia"/>
           <w:szCs w:val="21"/>
         </w:rPr>
-        <w:tab/>
-      </w:r>
-      <w:r>
-        <w:rPr>
-          <w:rFonts w:ascii="Calibri" w:hAnsi="Calibri" w:cs="Calibri" w:hint="eastAsia"/>
-          <w:szCs w:val="21"/>
-        </w:rPr>
-        <w:t>是否开启调试模式，</w:t>
-      </w:r>
-      <w:proofErr w:type="gramStart"/>
-      <w:r>
-        <w:rPr>
-          <w:rFonts w:ascii="Calibri" w:hAnsi="Calibri" w:cs="Calibri" w:hint="eastAsia"/>
-          <w:szCs w:val="21"/>
-        </w:rPr>
-        <w:t>勾选该</w:t>
-      </w:r>
-      <w:proofErr w:type="gramEnd"/>
-      <w:r>
-        <w:rPr>
-          <w:rFonts w:ascii="Calibri" w:hAnsi="Calibri" w:cs="Calibri" w:hint="eastAsia"/>
-          <w:szCs w:val="21"/>
-        </w:rPr>
-        <w:t>选择可以在</w:t>
+        <w:t>是否开启调试模式，勾选该选择可以在</w:t>
       </w:r>
       <w:r>
         <w:rPr>
@@ -640,9 +615,6 @@
     <w:p>
       <w:pPr>
         <w:pStyle w:val="a7"/>
-        <w:rPr>
-          <w:rFonts w:hint="eastAsia"/>
-        </w:rPr>
       </w:pPr>
       <w:r>
         <w:t>注：详细的信息可以参见</w:t>
@@ -666,9 +638,6 @@
     <w:p>
       <w:pPr>
         <w:pStyle w:val="a7"/>
-        <w:rPr>
-          <w:rFonts w:hint="eastAsia"/>
-        </w:rPr>
       </w:pPr>
     </w:p>
     <w:p>
@@ -742,23 +711,13 @@
           <w:szCs w:val="21"/>
         </w:rPr>
       </w:pPr>
-      <w:proofErr w:type="spellStart"/>
       <w:r>
         <w:rPr>
           <w:rFonts w:ascii="Calibri" w:hAnsi="Calibri" w:cs="Calibri" w:hint="eastAsia"/>
           <w:b/>
           <w:szCs w:val="21"/>
         </w:rPr>
-        <w:t>IoT</w:t>
-      </w:r>
-      <w:proofErr w:type="spellEnd"/>
-      <w:r>
-        <w:rPr>
-          <w:rFonts w:ascii="Calibri" w:hAnsi="Calibri" w:cs="Calibri" w:hint="eastAsia"/>
-          <w:b/>
-          <w:szCs w:val="21"/>
-        </w:rPr>
-        <w:t xml:space="preserve"> Server Configure:</w:t>
+        <w:t>IoT Server Configure:</w:t>
       </w:r>
       <w:r>
         <w:rPr>
@@ -789,25 +748,7 @@
           <w:b/>
           <w:szCs w:val="21"/>
         </w:rPr>
-        <w:t xml:space="preserve">Enable </w:t>
-      </w:r>
-      <w:proofErr w:type="spellStart"/>
-      <w:r>
-        <w:rPr>
-          <w:rFonts w:ascii="Calibri" w:hAnsi="Calibri" w:cs="Calibri" w:hint="eastAsia"/>
-          <w:b/>
-          <w:szCs w:val="21"/>
-        </w:rPr>
-        <w:t>IoT</w:t>
-      </w:r>
-      <w:proofErr w:type="spellEnd"/>
-      <w:r>
-        <w:rPr>
-          <w:rFonts w:ascii="Calibri" w:hAnsi="Calibri" w:cs="Calibri" w:hint="eastAsia"/>
-          <w:b/>
-          <w:szCs w:val="21"/>
-        </w:rPr>
-        <w:t xml:space="preserve"> Service:</w:t>
+        <w:t>Enable IoT Service:</w:t>
       </w:r>
       <w:r>
         <w:rPr>
@@ -845,23 +786,21 @@
           <w:szCs w:val="21"/>
         </w:rPr>
       </w:pPr>
-      <w:proofErr w:type="spellStart"/>
       <w:r>
         <w:rPr>
           <w:rFonts w:ascii="Calibri" w:hAnsi="Calibri" w:cs="Calibri" w:hint="eastAsia"/>
           <w:b/>
           <w:szCs w:val="21"/>
         </w:rPr>
-        <w:t>IoT</w:t>
-      </w:r>
-      <w:proofErr w:type="spellEnd"/>
+        <w:t>IoT Service:</w:t>
+      </w:r>
       <w:r>
         <w:rPr>
           <w:rFonts w:ascii="Calibri" w:hAnsi="Calibri" w:cs="Calibri" w:hint="eastAsia"/>
           <w:b/>
           <w:szCs w:val="21"/>
         </w:rPr>
-        <w:t xml:space="preserve"> Service:</w:t>
+        <w:tab/>
       </w:r>
       <w:r>
         <w:rPr>
@@ -882,41 +821,31 @@
       <w:r>
         <w:rPr>
           <w:rFonts w:ascii="Calibri" w:hAnsi="Calibri" w:cs="Calibri" w:hint="eastAsia"/>
-          <w:b/>
-          <w:szCs w:val="21"/>
-        </w:rPr>
-        <w:tab/>
+          <w:szCs w:val="21"/>
+        </w:rPr>
+        <w:t>选择云端服务器，</w:t>
       </w:r>
       <w:r>
         <w:rPr>
           <w:rFonts w:ascii="Calibri" w:hAnsi="Calibri" w:cs="Calibri" w:hint="eastAsia"/>
           <w:szCs w:val="21"/>
         </w:rPr>
-        <w:t>选择云端服务器，</w:t>
+        <w:t>Yeelink</w:t>
       </w:r>
       <w:r>
         <w:rPr>
           <w:rFonts w:ascii="Calibri" w:hAnsi="Calibri" w:cs="Calibri" w:hint="eastAsia"/>
           <w:szCs w:val="21"/>
         </w:rPr>
-        <w:t>Yeelink</w:t>
+        <w:t>或</w:t>
       </w:r>
       <w:r>
         <w:rPr>
           <w:rFonts w:ascii="Calibri" w:hAnsi="Calibri" w:cs="Calibri" w:hint="eastAsia"/>
           <w:szCs w:val="21"/>
         </w:rPr>
-        <w:t>或</w:t>
-      </w:r>
-      <w:proofErr w:type="spellStart"/>
-      <w:r>
-        <w:rPr>
-          <w:rFonts w:ascii="Calibri" w:hAnsi="Calibri" w:cs="Calibri" w:hint="eastAsia"/>
-          <w:szCs w:val="21"/>
-        </w:rPr>
         <w:t>Xively</w:t>
       </w:r>
-      <w:proofErr w:type="spellEnd"/>
     </w:p>
     <w:p>
       <w:pPr>
@@ -991,23 +920,7 @@
           <w:rFonts w:ascii="Calibri" w:hAnsi="Calibri" w:cs="Calibri" w:hint="eastAsia"/>
           <w:szCs w:val="21"/>
         </w:rPr>
-        <w:t>，注册</w:t>
-      </w:r>
-      <w:proofErr w:type="gramStart"/>
-      <w:r>
-        <w:rPr>
-          <w:rFonts w:ascii="Calibri" w:hAnsi="Calibri" w:cs="Calibri" w:hint="eastAsia"/>
-          <w:szCs w:val="21"/>
-        </w:rPr>
-        <w:t>帐号</w:t>
-      </w:r>
-      <w:proofErr w:type="gramEnd"/>
-      <w:r>
-        <w:rPr>
-          <w:rFonts w:ascii="Calibri" w:hAnsi="Calibri" w:cs="Calibri" w:hint="eastAsia"/>
-          <w:szCs w:val="21"/>
-        </w:rPr>
-        <w:t>时生成</w:t>
+        <w:t>，注册帐号时生成</w:t>
       </w:r>
     </w:p>
     <w:p>
@@ -1083,9 +996,6 @@
       <w:pPr>
         <w:pStyle w:val="22"/>
         <w:ind w:firstLine="0"/>
-        <w:rPr>
-          <w:rFonts w:hint="eastAsia"/>
-        </w:rPr>
       </w:pPr>
     </w:p>
     <w:p>
@@ -1093,15 +1003,15 @@
         <w:pStyle w:val="22"/>
         <w:ind w:firstLine="0"/>
         <w:rPr>
-          <w:rFonts w:asciiTheme="minorHAnsi" w:hAnsiTheme="minorHAnsi" w:hint="eastAsia"/>
-          <w:b/>
-        </w:rPr>
-      </w:pPr>
-      <w:r>
-        <w:rPr>
           <w:rFonts w:asciiTheme="minorHAnsi" w:hAnsiTheme="minorHAnsi"/>
           <w:b/>
         </w:rPr>
+      </w:pPr>
+      <w:r>
+        <w:rPr>
+          <w:rFonts w:asciiTheme="minorHAnsi" w:hAnsiTheme="minorHAnsi"/>
+          <w:b/>
+        </w:rPr>
         <w:t>Devices Lids:</w:t>
       </w:r>
     </w:p>
@@ -1110,7 +1020,7 @@
         <w:pStyle w:val="22"/>
         <w:ind w:firstLine="0"/>
         <w:rPr>
-          <w:rFonts w:asciiTheme="minorHAnsi" w:hAnsiTheme="minorHAnsi" w:hint="eastAsia"/>
+          <w:rFonts w:asciiTheme="minorHAnsi" w:hAnsiTheme="minorHAnsi"/>
           <w:b/>
         </w:rPr>
       </w:pPr>
@@ -1291,15 +1201,13 @@
         </w:rPr>
         <w:t>输入</w:t>
       </w:r>
-      <w:proofErr w:type="spellStart"/>
-      <w:r>
-        <w:rPr>
-          <w:rFonts w:ascii="Calibri" w:hAnsi="Calibri" w:cs="Calibri" w:hint="eastAsia"/>
-          <w:szCs w:val="21"/>
-        </w:rPr>
-        <w:t>Wifi</w:t>
-      </w:r>
-      <w:proofErr w:type="spellEnd"/>
+      <w:r>
+        <w:rPr>
+          <w:rFonts w:ascii="Calibri" w:hAnsi="Calibri" w:cs="Calibri"/>
+          <w:szCs w:val="21"/>
+        </w:rPr>
+        <w:t>Wi-Fi</w:t>
+      </w:r>
       <w:r>
         <w:rPr>
           <w:rFonts w:ascii="Calibri" w:hAnsi="Calibri" w:cs="Calibri" w:hint="eastAsia"/>
@@ -1467,7 +1375,7 @@
       <w:pPr>
         <w:spacing w:before="62" w:after="62"/>
         <w:rPr>
-          <w:rFonts w:asciiTheme="minorHAnsi" w:hAnsiTheme="minorHAnsi" w:hint="eastAsia"/>
+          <w:rFonts w:asciiTheme="minorHAnsi" w:hAnsiTheme="minorHAnsi"/>
           <w:b/>
           <w:sz w:val="21"/>
         </w:rPr>
@@ -1477,69 +1385,73 @@
       <w:pPr>
         <w:spacing w:before="62" w:after="62"/>
         <w:rPr>
+          <w:rFonts w:asciiTheme="minorHAnsi" w:hAnsiTheme="minorHAnsi"/>
+          <w:sz w:val="21"/>
+        </w:rPr>
+      </w:pPr>
+      <w:r>
+        <w:rPr>
           <w:rFonts w:asciiTheme="minorHAnsi" w:hAnsiTheme="minorHAnsi" w:hint="eastAsia"/>
           <w:sz w:val="21"/>
         </w:rPr>
-      </w:pPr>
+        <w:t>至此，</w:t>
+      </w:r>
       <w:r>
         <w:rPr>
           <w:rFonts w:asciiTheme="minorHAnsi" w:hAnsiTheme="minorHAnsi" w:hint="eastAsia"/>
           <w:sz w:val="21"/>
         </w:rPr>
-        <w:t>至此，</w:t>
+        <w:t>Cloud</w:t>
       </w:r>
       <w:r>
         <w:rPr>
           <w:rFonts w:asciiTheme="minorHAnsi" w:hAnsiTheme="minorHAnsi" w:hint="eastAsia"/>
           <w:sz w:val="21"/>
         </w:rPr>
-        <w:t>Cloud</w:t>
+        <w:t>已经可以工作了，只要开启</w:t>
       </w:r>
       <w:r>
         <w:rPr>
           <w:rFonts w:asciiTheme="minorHAnsi" w:hAnsiTheme="minorHAnsi" w:hint="eastAsia"/>
           <w:sz w:val="21"/>
         </w:rPr>
-        <w:t>已经可以工作了，只要开启</w:t>
-      </w:r>
-      <w:proofErr w:type="spellStart"/>
+        <w:t>Atom.Node</w:t>
+      </w:r>
       <w:r>
         <w:rPr>
           <w:rFonts w:asciiTheme="minorHAnsi" w:hAnsiTheme="minorHAnsi" w:hint="eastAsia"/>
           <w:sz w:val="21"/>
         </w:rPr>
-        <w:t>Atom.Node</w:t>
-      </w:r>
-      <w:proofErr w:type="spellEnd"/>
+        <w:t>，</w:t>
+      </w:r>
       <w:r>
         <w:rPr>
           <w:rFonts w:asciiTheme="minorHAnsi" w:hAnsiTheme="minorHAnsi" w:hint="eastAsia"/>
           <w:sz w:val="21"/>
         </w:rPr>
-        <w:t>，</w:t>
+        <w:t>Cloud</w:t>
       </w:r>
       <w:r>
         <w:rPr>
           <w:rFonts w:asciiTheme="minorHAnsi" w:hAnsiTheme="minorHAnsi" w:hint="eastAsia"/>
           <w:sz w:val="21"/>
         </w:rPr>
-        <w:t>Cloud</w:t>
-      </w:r>
+        <w:t>接收到数据之后</w:t>
+      </w:r>
+      <w:bookmarkStart w:id="1" w:name="_GoBack"/>
+      <w:bookmarkEnd w:id="1"/>
       <w:r>
         <w:rPr>
           <w:rFonts w:asciiTheme="minorHAnsi" w:hAnsiTheme="minorHAnsi" w:hint="eastAsia"/>
           <w:sz w:val="21"/>
         </w:rPr>
-        <w:t>接收到数据之后，就会自动在云端创建设备，并且把数据推送。</w:t>
+        <w:t>，就会自动在云端创建设备，并且把数据推送。</w:t>
       </w:r>
     </w:p>
     <w:p>
       <w:pPr>
         <w:pStyle w:val="12"/>
         <w:ind w:left="561" w:hanging="561"/>
-        <w:rPr>
-          <w:rFonts w:hint="eastAsia"/>
-        </w:rPr>
       </w:pPr>
       <w:r>
         <w:rPr>
@@ -1563,9 +1475,6 @@
     <w:p>
       <w:pPr>
         <w:pStyle w:val="22"/>
-        <w:rPr>
-          <w:rFonts w:hint="eastAsia"/>
-        </w:rPr>
       </w:pPr>
       <w:r>
         <w:t>登录</w:t>
@@ -1580,9 +1489,6 @@
     <w:p>
       <w:pPr>
         <w:pStyle w:val="22"/>
-        <w:rPr>
-          <w:rFonts w:hint="eastAsia"/>
-        </w:rPr>
       </w:pPr>
       <w:r>
         <w:rPr>
@@ -1606,9 +1512,6 @@
     <w:p>
       <w:pPr>
         <w:pStyle w:val="22"/>
-        <w:rPr>
-          <w:rFonts w:hint="eastAsia"/>
-        </w:rPr>
       </w:pPr>
       <w:r>
         <w:rPr>
@@ -1654,9 +1557,6 @@
     <w:p>
       <w:pPr>
         <w:pStyle w:val="22"/>
-        <w:rPr>
-          <w:rFonts w:hint="eastAsia"/>
-        </w:rPr>
       </w:pPr>
       <w:r>
         <w:rPr>
@@ -1710,8 +1610,6 @@
           </wp:inline>
         </w:drawing>
       </w:r>
-      <w:bookmarkStart w:id="1" w:name="_GoBack"/>
-      <w:bookmarkEnd w:id="1"/>
     </w:p>
     <w:sectPr>
       <w:headerReference w:type="even" r:id="rId17"/>
@@ -1811,7 +1709,7 @@
         <w:rStyle w:val="a8"/>
         <w:noProof/>
       </w:rPr>
-      <w:t>2</w:t>
+      <w:t>4</w:t>
     </w:r>
     <w:r>
       <w:rPr>
@@ -7459,7 +7357,7 @@
 </file>
 
 <file path=customXml/itemProps1.xml><?xml version="1.0" encoding="utf-8"?>
-<ds:datastoreItem xmlns:ds="http://schemas.openxmlformats.org/officeDocument/2006/customXml" ds:itemID="{1901780D-1571-4C25-B884-8850E6F712FA}">
+<ds:datastoreItem xmlns:ds="http://schemas.openxmlformats.org/officeDocument/2006/customXml" ds:itemID="{E8B6B651-9F3D-449A-8FA6-7C07695C5EE4}">
   <ds:schemaRefs>
     <ds:schemaRef ds:uri="http://schemas.openxmlformats.org/officeDocument/2006/bibliography"/>
   </ds:schemaRefs>

</xml_diff>